<commit_message>
Mejoras a las funciones del SSP
</commit_message>
<xml_diff>
--- a/RF/Módulo SSP.docx
+++ b/RF/Módulo SSP.docx
@@ -10,12 +10,21 @@
           <w:sz w:val="36"/>
         </w:rPr>
       </w:pPr>
+      <w:proofErr w:type="spellStart"/>
       <w:r>
         <w:rPr>
           <w:color w:val="072B62" w:themeColor="background2" w:themeShade="40"/>
           <w:sz w:val="36"/>
         </w:rPr>
-        <w:t>Módulo SSP</w:t>
+        <w:t>Perférico</w:t>
+      </w:r>
+      <w:proofErr w:type="spellEnd"/>
+      <w:r>
+        <w:rPr>
+          <w:color w:val="072B62" w:themeColor="background2" w:themeShade="40"/>
+          <w:sz w:val="36"/>
+        </w:rPr>
+        <w:t xml:space="preserve"> SSP</w:t>
       </w:r>
     </w:p>
     <w:p>
@@ -24,7 +33,13 @@
         <w:jc w:val="both"/>
       </w:pPr>
       <w:r>
-        <w:t xml:space="preserve">Para la comunicación SPI con el módulo transceptor nRF24l01 se necesitó hacer uso del módulo SSP1 del LPC1769. Si bien el microcontrolador cuenta con un módulo llamado SPI dedicado exclusivamente a la comunicación con ese protocolo, no fue posible implementarlo con el Kit </w:t>
+        <w:t xml:space="preserve">Para la comunicación SPI con el módulo transceptor nRF24l01 se necesitó hacer uso del </w:t>
+      </w:r>
+      <w:r>
+        <w:t>periférico</w:t>
+      </w:r>
+      <w:r>
+        <w:t xml:space="preserve"> SSP1 del LPC1769. Si bien el microcontrolador cuenta con un módulo llamado SPI dedicado exclusivamente a la comunicación con ese protocolo, no fue posible implementarlo con el Kit </w:t>
       </w:r>
       <w:proofErr w:type="spellStart"/>
       <w:r>
@@ -253,8 +268,6 @@
       <w:r>
         <w:t>l</w:t>
       </w:r>
-      <w:bookmarkStart w:id="0" w:name="_GoBack"/>
-      <w:bookmarkEnd w:id="0"/>
       <w:r>
         <w:t xml:space="preserve"> </w:t>
       </w:r>
@@ -596,16 +609,7 @@
         <w:t xml:space="preserve">lo lectura que permite visualizar </w:t>
       </w:r>
       <w:r>
-        <w:t>en el momento de la interrupción cuáles fueron las causas posibles (</w:t>
-      </w:r>
-      <w:r>
-        <w:t>habiendo sido habilitadas</w:t>
-      </w:r>
-      <w:r>
-        <w:t>)</w:t>
-      </w:r>
-      <w:r>
-        <w:t>.</w:t>
+        <w:t>en el momento de la interrupción cuáles fueron las causas posibles (habiendo sido habilitadas).</w:t>
       </w:r>
     </w:p>
     <w:p>
@@ -695,12 +699,30 @@
     <w:p>
       <w:pPr>
         <w:ind w:firstLine="142"/>
-      </w:pPr>
+        <w:jc w:val="both"/>
+      </w:pPr>
+      <w:r>
+        <w:t>Para esta aplicación no se hará uso de la característica de DMA y se trabajará con una trama de 8 bits de datos. La estrategia de programación para el envío y la recepción es muy similar a la implementada en la comunicaci</w:t>
+      </w:r>
+      <w:r>
+        <w:t>ón asincrónica usada con la UART</w:t>
+      </w:r>
+      <w:r>
+        <w:t xml:space="preserve"> a través de primitivas y drivers que operan sobre búferes de entrada y de salida. Se usarán interrupciones por lo que también se desarrollar</w:t>
+      </w:r>
+      <w:r>
+        <w:t>á</w:t>
+      </w:r>
+      <w:r>
+        <w:t xml:space="preserve"> la rutina correspondiente que las atienda. </w:t>
+      </w:r>
     </w:p>
     <w:p>
       <w:pPr>
         <w:ind w:firstLine="142"/>
       </w:pPr>
+      <w:bookmarkStart w:id="0" w:name="_GoBack"/>
+      <w:bookmarkEnd w:id="0"/>
     </w:p>
     <w:sectPr>
       <w:pgSz w:w="11906" w:h="16838"/>
@@ -1222,6 +1244,7 @@
   <w:style w:type="character" w:default="1" w:styleId="Fuentedeprrafopredeter">
     <w:name w:val="Default Paragraph Font"/>
     <w:uiPriority w:val="1"/>
+    <w:semiHidden/>
     <w:unhideWhenUsed/>
   </w:style>
   <w:style w:type="table" w:default="1" w:styleId="Tablanormal">
@@ -1577,6 +1600,7 @@
   <w:style w:type="character" w:default="1" w:styleId="Fuentedeprrafopredeter">
     <w:name w:val="Default Paragraph Font"/>
     <w:uiPriority w:val="1"/>
+    <w:semiHidden/>
     <w:unhideWhenUsed/>
   </w:style>
   <w:style w:type="table" w:default="1" w:styleId="Tablanormal">
@@ -2028,7 +2052,7 @@
 </file>
 
 <file path=customXml/itemProps1.xml><?xml version="1.0" encoding="utf-8"?>
-<ds:datastoreItem xmlns:ds="http://schemas.openxmlformats.org/officeDocument/2006/customXml" ds:itemID="{681F91E5-15B6-431F-9898-61767151C8DA}">
+<ds:datastoreItem xmlns:ds="http://schemas.openxmlformats.org/officeDocument/2006/customXml" ds:itemID="{ED063765-CAD3-4D92-A0ED-E716832BF074}">
   <ds:schemaRefs>
     <ds:schemaRef ds:uri="http://schemas.openxmlformats.org/officeDocument/2006/bibliography"/>
   </ds:schemaRefs>

</xml_diff>